<commit_message>
Drehmomentbuchse und Bolzen erstellt und rausgesucht
Berechnung für Bolzen mit Excel
</commit_message>
<xml_diff>
--- a/Auflistung relevanter Momente.docx
+++ b/Auflistung relevanter Momente.docx
@@ -17,10 +17,21 @@
         <w:tc>
           <w:tcPr>
             <w:tcW w:w="6799" w:type="dxa"/>
-          </w:tcPr>
-          <w:p>
-            <w:bookmarkStart w:id="0" w:name="_GoBack"/>
-            <w:r>
+            <w:vAlign w:val="center"/>
+          </w:tcPr>
+          <w:p>
+            <w:pPr>
+              <w:spacing w:before="240" w:line="360" w:lineRule="auto"/>
+              <w:rPr>
+                <w:rFonts w:ascii="Arial" w:hAnsi="Arial" w:cs="Arial"/>
+              </w:rPr>
+            </w:pPr>
+            <w:bookmarkStart w:id="0" w:name="_Hlk31023533"/>
+            <w:bookmarkStart w:id="1" w:name="_GoBack"/>
+            <w:r>
+              <w:rPr>
+                <w:rFonts w:ascii="Arial" w:hAnsi="Arial" w:cs="Arial"/>
+              </w:rPr>
               <w:t>Übersetzung</w:t>
             </w:r>
           </w:p>
@@ -28,9 +39,19 @@
         <w:tc>
           <w:tcPr>
             <w:tcW w:w="1701" w:type="dxa"/>
-          </w:tcPr>
-          <w:p>
-            <w:r>
+            <w:vAlign w:val="center"/>
+          </w:tcPr>
+          <w:p>
+            <w:pPr>
+              <w:spacing w:before="240" w:line="360" w:lineRule="auto"/>
+              <w:rPr>
+                <w:rFonts w:ascii="Arial" w:hAnsi="Arial" w:cs="Arial"/>
+              </w:rPr>
+            </w:pPr>
+            <w:r>
+              <w:rPr>
+                <w:rFonts w:ascii="Arial" w:hAnsi="Arial" w:cs="Arial"/>
+              </w:rPr>
               <w:t>6,143</w:t>
             </w:r>
           </w:p>
@@ -40,22 +61,39 @@
         <w:tc>
           <w:tcPr>
             <w:tcW w:w="6799" w:type="dxa"/>
-          </w:tcPr>
-          <w:p>
-            <w:r>
+            <w:vAlign w:val="center"/>
+          </w:tcPr>
+          <w:p>
+            <w:pPr>
+              <w:spacing w:before="240" w:line="360" w:lineRule="auto"/>
+              <w:rPr>
+                <w:rFonts w:ascii="Arial" w:hAnsi="Arial" w:cs="Arial"/>
+              </w:rPr>
+            </w:pPr>
+            <w:r>
+              <w:rPr>
+                <w:rFonts w:ascii="Arial" w:hAnsi="Arial" w:cs="Arial"/>
+              </w:rPr>
               <w:t>Auslegungsdrehmoment inkl. K</w:t>
             </w:r>
             <w:r>
               <w:rPr>
+                <w:rFonts w:ascii="Arial" w:hAnsi="Arial" w:cs="Arial"/>
                 <w:vertAlign w:val="subscript"/>
               </w:rPr>
               <w:t>A</w:t>
             </w:r>
             <w:r>
+              <w:rPr>
+                <w:rFonts w:ascii="Arial" w:hAnsi="Arial" w:cs="Arial"/>
+              </w:rPr>
               <w:t>=</w:t>
             </w:r>
             <w:proofErr w:type="spellStart"/>
             <w:r>
+              <w:rPr>
+                <w:rFonts w:ascii="Arial" w:hAnsi="Arial" w:cs="Arial"/>
+              </w:rPr>
               <w:t>Abtriebsmoment</w:t>
             </w:r>
             <w:proofErr w:type="spellEnd"/>
@@ -64,13 +102,26 @@
         <w:tc>
           <w:tcPr>
             <w:tcW w:w="1701" w:type="dxa"/>
-          </w:tcPr>
-          <w:p>
-            <w:r>
+            <w:vAlign w:val="center"/>
+          </w:tcPr>
+          <w:p>
+            <w:pPr>
+              <w:spacing w:before="240" w:line="360" w:lineRule="auto"/>
+              <w:rPr>
+                <w:rFonts w:ascii="Arial" w:hAnsi="Arial" w:cs="Arial"/>
+              </w:rPr>
+            </w:pPr>
+            <w:r>
+              <w:rPr>
+                <w:rFonts w:ascii="Arial" w:hAnsi="Arial" w:cs="Arial"/>
+              </w:rPr>
               <w:t xml:space="preserve">21600 </w:t>
             </w:r>
             <w:proofErr w:type="spellStart"/>
             <w:r>
+              <w:rPr>
+                <w:rFonts w:ascii="Arial" w:hAnsi="Arial" w:cs="Arial"/>
+              </w:rPr>
               <w:t>Nm</w:t>
             </w:r>
             <w:proofErr w:type="spellEnd"/>
@@ -81,13 +132,24 @@
         <w:tc>
           <w:tcPr>
             <w:tcW w:w="6799" w:type="dxa"/>
-          </w:tcPr>
-          <w:p>
-            <w:r>
+            <w:vAlign w:val="center"/>
+          </w:tcPr>
+          <w:p>
+            <w:pPr>
+              <w:spacing w:before="240" w:line="360" w:lineRule="auto"/>
+              <w:rPr>
+                <w:rFonts w:ascii="Arial" w:hAnsi="Arial" w:cs="Arial"/>
+              </w:rPr>
+            </w:pPr>
+            <w:r>
+              <w:rPr>
+                <w:rFonts w:ascii="Arial" w:hAnsi="Arial" w:cs="Arial"/>
+              </w:rPr>
               <w:t>Antriebsdrehmoment inkl. K</w:t>
             </w:r>
             <w:r>
               <w:rPr>
+                <w:rFonts w:ascii="Arial" w:hAnsi="Arial" w:cs="Arial"/>
                 <w:vertAlign w:val="subscript"/>
               </w:rPr>
               <w:t>A</w:t>
@@ -97,9 +159,19 @@
         <w:tc>
           <w:tcPr>
             <w:tcW w:w="1701" w:type="dxa"/>
-          </w:tcPr>
-          <w:p>
-            <w:r>
+            <w:vAlign w:val="center"/>
+          </w:tcPr>
+          <w:p>
+            <w:pPr>
+              <w:spacing w:before="240" w:line="360" w:lineRule="auto"/>
+              <w:rPr>
+                <w:rFonts w:ascii="Arial" w:hAnsi="Arial" w:cs="Arial"/>
+              </w:rPr>
+            </w:pPr>
+            <w:r>
+              <w:rPr>
+                <w:rFonts w:ascii="Arial" w:hAnsi="Arial" w:cs="Arial"/>
+              </w:rPr>
               <w:t>3516Nm</w:t>
             </w:r>
           </w:p>
@@ -109,18 +181,25 @@
         <w:tc>
           <w:tcPr>
             <w:tcW w:w="6799" w:type="dxa"/>
-          </w:tcPr>
-          <w:p>
-            <w:pPr>
-              <w:rPr>
+            <w:vAlign w:val="center"/>
+          </w:tcPr>
+          <w:p>
+            <w:pPr>
+              <w:spacing w:before="240" w:line="360" w:lineRule="auto"/>
+              <w:rPr>
+                <w:rFonts w:ascii="Arial" w:hAnsi="Arial" w:cs="Arial"/>
                 <w:vertAlign w:val="subscript"/>
               </w:rPr>
             </w:pPr>
             <w:r>
+              <w:rPr>
+                <w:rFonts w:ascii="Arial" w:hAnsi="Arial" w:cs="Arial"/>
+              </w:rPr>
               <w:t>K</w:t>
             </w:r>
             <w:r>
               <w:rPr>
+                <w:rFonts w:ascii="Arial" w:hAnsi="Arial" w:cs="Arial"/>
                 <w:vertAlign w:val="subscript"/>
               </w:rPr>
               <w:t>A</w:t>
@@ -130,9 +209,19 @@
         <w:tc>
           <w:tcPr>
             <w:tcW w:w="1701" w:type="dxa"/>
-          </w:tcPr>
-          <w:p>
-            <w:r>
+            <w:vAlign w:val="center"/>
+          </w:tcPr>
+          <w:p>
+            <w:pPr>
+              <w:spacing w:before="240" w:line="360" w:lineRule="auto"/>
+              <w:rPr>
+                <w:rFonts w:ascii="Arial" w:hAnsi="Arial" w:cs="Arial"/>
+              </w:rPr>
+            </w:pPr>
+            <w:r>
+              <w:rPr>
+                <w:rFonts w:ascii="Arial" w:hAnsi="Arial" w:cs="Arial"/>
+              </w:rPr>
               <w:t>2</w:t>
             </w:r>
           </w:p>
@@ -142,16 +231,32 @@
         <w:tc>
           <w:tcPr>
             <w:tcW w:w="6799" w:type="dxa"/>
-          </w:tcPr>
-          <w:p>
+            <w:vAlign w:val="center"/>
+          </w:tcPr>
+          <w:p>
+            <w:pPr>
+              <w:spacing w:before="240" w:line="360" w:lineRule="auto"/>
+              <w:rPr>
+                <w:rFonts w:ascii="Arial" w:hAnsi="Arial" w:cs="Arial"/>
+              </w:rPr>
+            </w:pPr>
             <w:proofErr w:type="spellStart"/>
             <w:r>
+              <w:rPr>
+                <w:rFonts w:ascii="Arial" w:hAnsi="Arial" w:cs="Arial"/>
+              </w:rPr>
               <w:t>Nenn</w:t>
             </w:r>
             <w:r>
+              <w:rPr>
+                <w:rFonts w:ascii="Arial" w:hAnsi="Arial" w:cs="Arial"/>
+              </w:rPr>
               <w:t>abtriebs</w:t>
             </w:r>
             <w:r>
+              <w:rPr>
+                <w:rFonts w:ascii="Arial" w:hAnsi="Arial" w:cs="Arial"/>
+              </w:rPr>
               <w:t>drehmoment</w:t>
             </w:r>
             <w:proofErr w:type="spellEnd"/>
@@ -160,13 +265,26 @@
         <w:tc>
           <w:tcPr>
             <w:tcW w:w="1701" w:type="dxa"/>
-          </w:tcPr>
-          <w:p>
-            <w:r>
+            <w:vAlign w:val="center"/>
+          </w:tcPr>
+          <w:p>
+            <w:pPr>
+              <w:spacing w:before="240" w:line="360" w:lineRule="auto"/>
+              <w:rPr>
+                <w:rFonts w:ascii="Arial" w:hAnsi="Arial" w:cs="Arial"/>
+              </w:rPr>
+            </w:pPr>
+            <w:r>
+              <w:rPr>
+                <w:rFonts w:ascii="Arial" w:hAnsi="Arial" w:cs="Arial"/>
+              </w:rPr>
               <w:t xml:space="preserve">10800 </w:t>
             </w:r>
             <w:proofErr w:type="spellStart"/>
             <w:r>
+              <w:rPr>
+                <w:rFonts w:ascii="Arial" w:hAnsi="Arial" w:cs="Arial"/>
+              </w:rPr>
               <w:t>Nm</w:t>
             </w:r>
             <w:proofErr w:type="spellEnd"/>
@@ -177,9 +295,19 @@
         <w:tc>
           <w:tcPr>
             <w:tcW w:w="6799" w:type="dxa"/>
-          </w:tcPr>
-          <w:p>
-            <w:r>
+            <w:vAlign w:val="center"/>
+          </w:tcPr>
+          <w:p>
+            <w:pPr>
+              <w:spacing w:before="240" w:line="360" w:lineRule="auto"/>
+              <w:rPr>
+                <w:rFonts w:ascii="Arial" w:hAnsi="Arial" w:cs="Arial"/>
+              </w:rPr>
+            </w:pPr>
+            <w:r>
+              <w:rPr>
+                <w:rFonts w:ascii="Arial" w:hAnsi="Arial" w:cs="Arial"/>
+              </w:rPr>
               <w:t>Nennantriebsdrehmoment</w:t>
             </w:r>
           </w:p>
@@ -187,13 +315,26 @@
         <w:tc>
           <w:tcPr>
             <w:tcW w:w="1701" w:type="dxa"/>
-          </w:tcPr>
-          <w:p>
-            <w:r>
+            <w:vAlign w:val="center"/>
+          </w:tcPr>
+          <w:p>
+            <w:pPr>
+              <w:spacing w:before="240" w:line="360" w:lineRule="auto"/>
+              <w:rPr>
+                <w:rFonts w:ascii="Arial" w:hAnsi="Arial" w:cs="Arial"/>
+              </w:rPr>
+            </w:pPr>
+            <w:r>
+              <w:rPr>
+                <w:rFonts w:ascii="Arial" w:hAnsi="Arial" w:cs="Arial"/>
+              </w:rPr>
               <w:t xml:space="preserve">1726 </w:t>
             </w:r>
             <w:proofErr w:type="spellStart"/>
             <w:r>
+              <w:rPr>
+                <w:rFonts w:ascii="Arial" w:hAnsi="Arial" w:cs="Arial"/>
+              </w:rPr>
               <w:t>Nm</w:t>
             </w:r>
             <w:proofErr w:type="spellEnd"/>
@@ -204,29 +345,52 @@
         <w:tc>
           <w:tcPr>
             <w:tcW w:w="6799" w:type="dxa"/>
-          </w:tcPr>
-          <w:p>
+            <w:vAlign w:val="center"/>
+          </w:tcPr>
+          <w:p>
+            <w:pPr>
+              <w:spacing w:before="240" w:line="360" w:lineRule="auto"/>
+              <w:rPr>
+                <w:rFonts w:ascii="Arial" w:hAnsi="Arial" w:cs="Arial"/>
+              </w:rPr>
+            </w:pPr>
             <w:proofErr w:type="spellStart"/>
             <w:r>
+              <w:rPr>
+                <w:rFonts w:ascii="Arial" w:hAnsi="Arial" w:cs="Arial"/>
+              </w:rPr>
               <w:t>Spitzen</w:t>
             </w:r>
             <w:r>
+              <w:rPr>
+                <w:rFonts w:ascii="Arial" w:hAnsi="Arial" w:cs="Arial"/>
+              </w:rPr>
               <w:t>abtriebs</w:t>
             </w:r>
             <w:r>
+              <w:rPr>
+                <w:rFonts w:ascii="Arial" w:hAnsi="Arial" w:cs="Arial"/>
+              </w:rPr>
               <w:t>moment</w:t>
             </w:r>
             <w:proofErr w:type="spellEnd"/>
             <w:r>
+              <w:rPr>
+                <w:rFonts w:ascii="Arial" w:hAnsi="Arial" w:cs="Arial"/>
+              </w:rPr>
               <w:t xml:space="preserve"> (K</w:t>
             </w:r>
             <w:r>
               <w:rPr>
+                <w:rFonts w:ascii="Arial" w:hAnsi="Arial" w:cs="Arial"/>
                 <w:vertAlign w:val="subscript"/>
               </w:rPr>
               <w:t>A</w:t>
             </w:r>
             <w:r>
+              <w:rPr>
+                <w:rFonts w:ascii="Arial" w:hAnsi="Arial" w:cs="Arial"/>
+              </w:rPr>
               <w:t>=2,5)</w:t>
             </w:r>
           </w:p>
@@ -234,9 +398,19 @@
         <w:tc>
           <w:tcPr>
             <w:tcW w:w="1701" w:type="dxa"/>
-          </w:tcPr>
-          <w:p>
-            <w:r>
+            <w:vAlign w:val="center"/>
+          </w:tcPr>
+          <w:p>
+            <w:pPr>
+              <w:spacing w:before="240" w:line="360" w:lineRule="auto"/>
+              <w:rPr>
+                <w:rFonts w:ascii="Arial" w:hAnsi="Arial" w:cs="Arial"/>
+              </w:rPr>
+            </w:pPr>
+            <w:r>
+              <w:rPr>
+                <w:rFonts w:ascii="Arial" w:hAnsi="Arial" w:cs="Arial"/>
+              </w:rPr>
               <w:t>27000Nm</w:t>
             </w:r>
           </w:p>
@@ -246,21 +420,32 @@
         <w:tc>
           <w:tcPr>
             <w:tcW w:w="6799" w:type="dxa"/>
-          </w:tcPr>
-          <w:p>
-            <w:r>
-              <w:t>Spitzenantriebsmoment (</w:t>
-            </w:r>
-            <w:r>
-              <w:t>K</w:t>
-            </w:r>
-            <w:r>
-              <w:rPr>
+            <w:vAlign w:val="center"/>
+          </w:tcPr>
+          <w:p>
+            <w:pPr>
+              <w:spacing w:before="240" w:line="360" w:lineRule="auto"/>
+              <w:rPr>
+                <w:rFonts w:ascii="Arial" w:hAnsi="Arial" w:cs="Arial"/>
+              </w:rPr>
+            </w:pPr>
+            <w:r>
+              <w:rPr>
+                <w:rFonts w:ascii="Arial" w:hAnsi="Arial" w:cs="Arial"/>
+              </w:rPr>
+              <w:t>Spitzenantriebsmoment (K</w:t>
+            </w:r>
+            <w:r>
+              <w:rPr>
+                <w:rFonts w:ascii="Arial" w:hAnsi="Arial" w:cs="Arial"/>
                 <w:vertAlign w:val="subscript"/>
               </w:rPr>
               <w:t>A</w:t>
             </w:r>
             <w:r>
+              <w:rPr>
+                <w:rFonts w:ascii="Arial" w:hAnsi="Arial" w:cs="Arial"/>
+              </w:rPr>
               <w:t>=2,5)</w:t>
             </w:r>
           </w:p>
@@ -268,9 +453,19 @@
         <w:tc>
           <w:tcPr>
             <w:tcW w:w="1701" w:type="dxa"/>
-          </w:tcPr>
-          <w:p>
-            <w:r>
+            <w:vAlign w:val="center"/>
+          </w:tcPr>
+          <w:p>
+            <w:pPr>
+              <w:spacing w:before="240" w:line="360" w:lineRule="auto"/>
+              <w:rPr>
+                <w:rFonts w:ascii="Arial" w:hAnsi="Arial" w:cs="Arial"/>
+              </w:rPr>
+            </w:pPr>
+            <w:r>
+              <w:rPr>
+                <w:rFonts w:ascii="Arial" w:hAnsi="Arial" w:cs="Arial"/>
+              </w:rPr>
               <w:t>4395Nm</w:t>
             </w:r>
           </w:p>
@@ -280,9 +475,19 @@
         <w:tc>
           <w:tcPr>
             <w:tcW w:w="6799" w:type="dxa"/>
-          </w:tcPr>
-          <w:p>
-            <w:r>
+            <w:vAlign w:val="center"/>
+          </w:tcPr>
+          <w:p>
+            <w:pPr>
+              <w:spacing w:before="240" w:line="360" w:lineRule="auto"/>
+              <w:rPr>
+                <w:rFonts w:ascii="Arial" w:hAnsi="Arial" w:cs="Arial"/>
+              </w:rPr>
+            </w:pPr>
+            <w:r>
+              <w:rPr>
+                <w:rFonts w:ascii="Arial" w:hAnsi="Arial" w:cs="Arial"/>
+              </w:rPr>
               <w:t>Rechenmoment für die Antriebslager</w:t>
             </w:r>
           </w:p>
@@ -290,35 +495,35 @@
         <w:tc>
           <w:tcPr>
             <w:tcW w:w="1701" w:type="dxa"/>
-          </w:tcPr>
-          <w:p>
-            <w:r>
+            <w:vAlign w:val="center"/>
+          </w:tcPr>
+          <w:p>
+            <w:pPr>
+              <w:spacing w:before="240" w:line="360" w:lineRule="auto"/>
+              <w:rPr>
+                <w:rFonts w:ascii="Arial" w:hAnsi="Arial" w:cs="Arial"/>
+              </w:rPr>
+            </w:pPr>
+            <w:r>
+              <w:rPr>
+                <w:rFonts w:ascii="Arial" w:hAnsi="Arial" w:cs="Arial"/>
+              </w:rPr>
               <w:t xml:space="preserve">790 </w:t>
             </w:r>
             <w:proofErr w:type="spellStart"/>
             <w:r>
+              <w:rPr>
+                <w:rFonts w:ascii="Arial" w:hAnsi="Arial" w:cs="Arial"/>
+              </w:rPr>
               <w:t>Nm</w:t>
             </w:r>
             <w:proofErr w:type="spellEnd"/>
           </w:p>
-        </w:tc>
-      </w:tr>
-      <w:tr>
-        <w:tc>
-          <w:tcPr>
-            <w:tcW w:w="6799" w:type="dxa"/>
-          </w:tcPr>
-          <w:p/>
-        </w:tc>
-        <w:tc>
-          <w:tcPr>
-            <w:tcW w:w="1701" w:type="dxa"/>
-          </w:tcPr>
-          <w:p/>
         </w:tc>
       </w:tr>
     </w:tbl>
     <w:bookmarkEnd w:id="0"/>
+    <w:bookmarkEnd w:id="1"/>
     <w:p>
       <w:r>
         <w:t>Auflistung Drehmomente</w:t>

</xml_diff>